<commit_message>
Test docx rels images
</commit_message>
<xml_diff>
--- a/demo/out_template.docx
+++ b/demo/out_template.docx
@@ -12,7 +12,7 @@
           <wp:inline distR="114300" distT="114300" distB="114300" distL="114300">
             <wp:extent cy="1062038" cx="2700322"/>
             <wp:effectExtent t="0" b="0" r="0" l="0"/>
-            <wp:docPr id="1" name="image00.jpg" descr="wwf-logo---slogan-high-res3.jpg"/>
+            <wp:docPr id="2" name="image00.jpg" descr="wwf-logo---slogan-high-res3.jpg"/>
             <a:graphic>
               <a:graphicData uri="http://schemas.openxmlformats.org/drawingml/2006/picture">
                 <pic:pic>
@@ -204,7 +204,7 @@
                 <w:b w:val="1"/>
                 <w:rtl w:val="0"/>
               </w:rPr>
-              <w:t xml:space="preserve">Values 01</w:t>
+              <w:t xml:space="preserve">Image</w:t>
             </w:r>
           </w:p>
         </w:tc>
@@ -341,11 +341,42 @@
               <w:contextualSpacing w:val="0"/>
             </w:pPr>
             <w:r>
-              <w:rPr>
-                <w:u w:val="single"/>
-                <w:rtl w:val="0"/>
-              </w:rPr>
-              <w:t xml:space="preserve">001</w:t>
+              <w:drawing>
+                <wp:inline distR="114300" distT="114300" distB="114300" distL="114300">
+                  <wp:extent cy="1003300" cx="1343025"/>
+                  <wp:effectExtent t="0" b="0" r="0" l="0"/>
+                  <wp:docPr id="1" name="image01.jpg" descr="P1110860.JPG"/>
+                  <a:graphic>
+                    <a:graphicData uri="http://schemas.openxmlformats.org/drawingml/2006/picture">
+                      <pic:pic>
+                        <pic:nvPicPr>
+                          <pic:cNvPr id="0" name="image01.jpg" descr="P1110860.JPG"/>
+                          <pic:cNvPicPr preferRelativeResize="0"/>
+                        </pic:nvPicPr>
+                        <pic:blipFill>
+                          <a:blip r:embed="rId6"/>
+                          <a:srcRect t="0" b="0" r="0" l="0"/>
+                          <a:stretch>
+                            <a:fillRect/>
+                          </a:stretch>
+                        </pic:blipFill>
+                        <pic:spPr>
+                          <a:xfrm>
+                            <a:ext cy="1003300" cx="1343025"/>
+                          </a:xfrm>
+                          <a:prstGeom prst="rect"/>
+                          <a:ln/>
+                        </pic:spPr>
+                      </pic:pic>
+                    </a:graphicData>
+                  </a:graphic>
+                </wp:inline>
+              </w:drawing>
+            </w:r>
+            <w:r>
+              <w:rPr>
+                <w:rtl w:val="0"/>
+              </w:rPr>
             </w:r>
           </w:p>
         </w:tc>
@@ -410,20 +441,11 @@
               <w:ind w:left="0" w:firstLine="0"/>
               <w:contextualSpacing w:val="0"/>
             </w:pPr>
-            <w:hyperlink r:id="rId6">
-              <w:r>
-                <w:rPr>
-                  <w:color w:val="1155cc"/>
-                  <w:u w:val="single"/>
-                  <w:rtl w:val="0"/>
-                </w:rPr>
-                <w:t xml:space="preserve">google</w:t>
-              </w:r>
-            </w:hyperlink>
-            <w:r>
-              <w:rPr>
-                <w:rtl w:val="0"/>
-              </w:rPr>
+            <w:r>
+              <w:rPr>
+                <w:rtl w:val="0"/>
+              </w:rPr>
+              <w:t xml:space="preserve">http://google.com</w:t>
             </w:r>
           </w:p>
         </w:tc>
@@ -488,11 +510,42 @@
               <w:contextualSpacing w:val="0"/>
             </w:pPr>
             <w:r>
-              <w:rPr>
-                <w:u w:val="single"/>
-                <w:rtl w:val="0"/>
-              </w:rPr>
-              <w:t xml:space="preserve">002</w:t>
+              <w:drawing>
+                <wp:inline distR="114300" distT="114300" distB="114300" distL="114300">
+                  <wp:extent cy="1003300" cx="1343025"/>
+                  <wp:effectExtent t="0" b="0" r="0" l="0"/>
+                  <wp:docPr id="1" name="image01.jpg" descr="P1110860.JPG"/>
+                  <a:graphic>
+                    <a:graphicData uri="http://schemas.openxmlformats.org/drawingml/2006/picture">
+                      <pic:pic>
+                        <pic:nvPicPr>
+                          <pic:cNvPr id="0" name="image01.jpg" descr="P1110860.JPG"/>
+                          <pic:cNvPicPr preferRelativeResize="0"/>
+                        </pic:nvPicPr>
+                        <pic:blipFill>
+                          <a:blip r:embed="rId6"/>
+                          <a:srcRect t="0" b="0" r="0" l="0"/>
+                          <a:stretch>
+                            <a:fillRect/>
+                          </a:stretch>
+                        </pic:blipFill>
+                        <pic:spPr>
+                          <a:xfrm>
+                            <a:ext cy="1003300" cx="1343025"/>
+                          </a:xfrm>
+                          <a:prstGeom prst="rect"/>
+                          <a:ln/>
+                        </pic:spPr>
+                      </pic:pic>
+                    </a:graphicData>
+                  </a:graphic>
+                </wp:inline>
+              </w:drawing>
+            </w:r>
+            <w:r>
+              <w:rPr>
+                <w:rtl w:val="0"/>
+              </w:rPr>
             </w:r>
           </w:p>
         </w:tc>
@@ -557,20 +610,11 @@
               <w:ind w:left="0" w:firstLine="0"/>
               <w:contextualSpacing w:val="0"/>
             </w:pPr>
-            <w:hyperlink r:id="rId6">
-              <w:r>
-                <w:rPr>
-                  <w:color w:val="1155cc"/>
-                  <w:u w:val="single"/>
-                  <w:rtl w:val="0"/>
-                </w:rPr>
-                <w:t xml:space="preserve">gmail</w:t>
-              </w:r>
-            </w:hyperlink>
-            <w:r>
-              <w:rPr>
-                <w:rtl w:val="0"/>
-              </w:rPr>
+            <w:r>
+              <w:rPr>
+                <w:rtl w:val="0"/>
+              </w:rPr>
+              <w:t xml:space="preserve">http://gmail.com</w:t>
             </w:r>
           </w:p>
         </w:tc>
@@ -635,11 +679,42 @@
               <w:contextualSpacing w:val="0"/>
             </w:pPr>
             <w:r>
-              <w:rPr>
-                <w:u w:val="single"/>
-                <w:rtl w:val="0"/>
-              </w:rPr>
-              <w:t xml:space="preserve">003</w:t>
+              <w:drawing>
+                <wp:inline distR="114300" distT="114300" distB="114300" distL="114300">
+                  <wp:extent cy="1003300" cx="1343025"/>
+                  <wp:effectExtent t="0" b="0" r="0" l="0"/>
+                  <wp:docPr id="1" name="image01.jpg" descr="P1110860.JPG"/>
+                  <a:graphic>
+                    <a:graphicData uri="http://schemas.openxmlformats.org/drawingml/2006/picture">
+                      <pic:pic>
+                        <pic:nvPicPr>
+                          <pic:cNvPr id="0" name="image01.jpg" descr="P1110860.JPG"/>
+                          <pic:cNvPicPr preferRelativeResize="0"/>
+                        </pic:nvPicPr>
+                        <pic:blipFill>
+                          <a:blip r:embed="rId6"/>
+                          <a:srcRect t="0" b="0" r="0" l="0"/>
+                          <a:stretch>
+                            <a:fillRect/>
+                          </a:stretch>
+                        </pic:blipFill>
+                        <pic:spPr>
+                          <a:xfrm>
+                            <a:ext cy="1003300" cx="1343025"/>
+                          </a:xfrm>
+                          <a:prstGeom prst="rect"/>
+                          <a:ln/>
+                        </pic:spPr>
+                      </pic:pic>
+                    </a:graphicData>
+                  </a:graphic>
+                </wp:inline>
+              </w:drawing>
+            </w:r>
+            <w:r>
+              <w:rPr>
+                <w:rtl w:val="0"/>
+              </w:rPr>
             </w:r>
           </w:p>
         </w:tc>
@@ -704,20 +779,11 @@
               <w:ind w:left="0" w:firstLine="0"/>
               <w:contextualSpacing w:val="0"/>
             </w:pPr>
-            <w:hyperlink r:id="rId6">
-              <w:r>
-                <w:rPr>
-                  <w:color w:val="1155cc"/>
-                  <w:u w:val="single"/>
-                  <w:rtl w:val="0"/>
-                </w:rPr>
-                <w:t xml:space="preserve">facebook</w:t>
-              </w:r>
-            </w:hyperlink>
-            <w:r>
-              <w:rPr>
-                <w:rtl w:val="0"/>
-              </w:rPr>
+            <w:r>
+              <w:rPr>
+                <w:rtl w:val="0"/>
+              </w:rPr>
+              <w:t xml:space="preserve">http://facebook.com</w:t>
             </w:r>
           </w:p>
         </w:tc>
@@ -782,11 +848,42 @@
               <w:contextualSpacing w:val="0"/>
             </w:pPr>
             <w:r>
-              <w:rPr>
-                <w:u w:val="single"/>
-                <w:rtl w:val="0"/>
-              </w:rPr>
-              <w:t xml:space="preserve">004</w:t>
+              <w:drawing>
+                <wp:inline distR="114300" distT="114300" distB="114300" distL="114300">
+                  <wp:extent cy="1003300" cx="1343025"/>
+                  <wp:effectExtent t="0" b="0" r="0" l="0"/>
+                  <wp:docPr id="1" name="image01.jpg" descr="P1110860.JPG"/>
+                  <a:graphic>
+                    <a:graphicData uri="http://schemas.openxmlformats.org/drawingml/2006/picture">
+                      <pic:pic>
+                        <pic:nvPicPr>
+                          <pic:cNvPr id="0" name="image01.jpg" descr="P1110860.JPG"/>
+                          <pic:cNvPicPr preferRelativeResize="0"/>
+                        </pic:nvPicPr>
+                        <pic:blipFill>
+                          <a:blip r:embed="rId6"/>
+                          <a:srcRect t="0" b="0" r="0" l="0"/>
+                          <a:stretch>
+                            <a:fillRect/>
+                          </a:stretch>
+                        </pic:blipFill>
+                        <pic:spPr>
+                          <a:xfrm>
+                            <a:ext cy="1003300" cx="1343025"/>
+                          </a:xfrm>
+                          <a:prstGeom prst="rect"/>
+                          <a:ln/>
+                        </pic:spPr>
+                      </pic:pic>
+                    </a:graphicData>
+                  </a:graphic>
+                </wp:inline>
+              </w:drawing>
+            </w:r>
+            <w:r>
+              <w:rPr>
+                <w:rtl w:val="0"/>
+              </w:rPr>
             </w:r>
           </w:p>
         </w:tc>
@@ -851,20 +948,11 @@
               <w:ind w:left="0" w:firstLine="0"/>
               <w:contextualSpacing w:val="0"/>
             </w:pPr>
-            <w:hyperlink r:id="rId6">
-              <w:r>
-                <w:rPr>
-                  <w:color w:val="1155cc"/>
-                  <w:u w:val="single"/>
-                  <w:rtl w:val="0"/>
-                </w:rPr>
-                <w:t xml:space="preserve">twitter</w:t>
-              </w:r>
-            </w:hyperlink>
-            <w:r>
-              <w:rPr>
-                <w:rtl w:val="0"/>
-              </w:rPr>
+            <w:r>
+              <w:rPr>
+                <w:rtl w:val="0"/>
+              </w:rPr>
+              <w:t xml:space="preserve">http://twitter.com</w:t>
             </w:r>
           </w:p>
         </w:tc>

</xml_diff>